<commit_message>
update 8 nov 2024
</commit_message>
<xml_diff>
--- a/STÆR3RV05CT/Gamalt_Lokaprof/STÆR3RV05CT_LpA_v2017_syniprof.docx
+++ b/STÆR3RV05CT/Gamalt_Lokaprof/STÆR3RV05CT_LpA_v2017_syniprof.docx
@@ -1,6 +1,6 @@
 
 <file path=word/document.xml><?xml version="1.0" encoding="utf-8"?>
-<w:document xmlns:wpc="http://schemas.microsoft.com/office/word/2010/wordprocessingCanvas" xmlns:mc="http://schemas.openxmlformats.org/markup-compatibility/2006" xmlns:o="urn:schemas-microsoft-com:office:office" xmlns:r="http://schemas.openxmlformats.org/officeDocument/2006/relationships" xmlns:m="http://schemas.openxmlformats.org/officeDocument/2006/math" xmlns:v="urn:schemas-microsoft-com:vml" xmlns:wp14="http://schemas.microsoft.com/office/word/2010/wordprocessingDrawing" xmlns:wp="http://schemas.openxmlformats.org/drawingml/2006/wordprocessingDrawing" xmlns:w10="urn:schemas-microsoft-com:office:word" xmlns:w="http://schemas.openxmlformats.org/wordprocessingml/2006/main" xmlns:w14="http://schemas.microsoft.com/office/word/2010/wordml" xmlns:w15="http://schemas.microsoft.com/office/word/2012/wordml" xmlns:wpg="http://schemas.microsoft.com/office/word/2010/wordprocessingGroup" xmlns:wpi="http://schemas.microsoft.com/office/word/2010/wordprocessingInk" xmlns:wne="http://schemas.microsoft.com/office/word/2006/wordml" xmlns:wps="http://schemas.microsoft.com/office/word/2010/wordprocessingShape" mc:Ignorable="w14 w15 wp14">
+<w:document xmlns:wpc="http://schemas.microsoft.com/office/word/2010/wordprocessingCanvas" xmlns:cx="http://schemas.microsoft.com/office/drawing/2014/chartex" xmlns:cx1="http://schemas.microsoft.com/office/drawing/2015/9/8/chartex" xmlns:cx2="http://schemas.microsoft.com/office/drawing/2015/10/21/chartex" xmlns:cx3="http://schemas.microsoft.com/office/drawing/2016/5/9/chartex" xmlns:cx4="http://schemas.microsoft.com/office/drawing/2016/5/10/chartex" xmlns:cx5="http://schemas.microsoft.com/office/drawing/2016/5/11/chartex" xmlns:cx6="http://schemas.microsoft.com/office/drawing/2016/5/12/chartex" xmlns:cx7="http://schemas.microsoft.com/office/drawing/2016/5/13/chartex" xmlns:cx8="http://schemas.microsoft.com/office/drawing/2016/5/14/chartex" xmlns:mc="http://schemas.openxmlformats.org/markup-compatibility/2006" xmlns:aink="http://schemas.microsoft.com/office/drawing/2016/ink" xmlns:am3d="http://schemas.microsoft.com/office/drawing/2017/model3d" xmlns:o="urn:schemas-microsoft-com:office:office" xmlns:oel="http://schemas.microsoft.com/office/2019/extlst" xmlns:r="http://schemas.openxmlformats.org/officeDocument/2006/relationships" xmlns:m="http://schemas.openxmlformats.org/officeDocument/2006/math" xmlns:v="urn:schemas-microsoft-com:vml" xmlns:wp14="http://schemas.microsoft.com/office/word/2010/wordprocessingDrawing" xmlns:wp="http://schemas.openxmlformats.org/drawingml/2006/wordprocessingDrawing" xmlns:w10="urn:schemas-microsoft-com:office:word" xmlns:w="http://schemas.openxmlformats.org/wordprocessingml/2006/main" xmlns:w14="http://schemas.microsoft.com/office/word/2010/wordml" xmlns:w15="http://schemas.microsoft.com/office/word/2012/wordml" xmlns:w16cex="http://schemas.microsoft.com/office/word/2018/wordml/cex" xmlns:w16cid="http://schemas.microsoft.com/office/word/2016/wordml/cid" xmlns:w16="http://schemas.microsoft.com/office/word/2018/wordml" xmlns:w16du="http://schemas.microsoft.com/office/word/2023/wordml/word16du" xmlns:w16sdtdh="http://schemas.microsoft.com/office/word/2020/wordml/sdtdatahash" xmlns:w16se="http://schemas.microsoft.com/office/word/2015/wordml/symex" xmlns:wpg="http://schemas.microsoft.com/office/word/2010/wordprocessingGroup" xmlns:wpi="http://schemas.microsoft.com/office/word/2010/wordprocessingInk" xmlns:wne="http://schemas.microsoft.com/office/word/2006/wordml" xmlns:wps="http://schemas.microsoft.com/office/word/2010/wordprocessingShape" mc:Ignorable="w14 w15 w16se w16cid w16 w16cex w16sdtdh w16du wp14">
   <w:body>
     <w:p>
       <w:pPr>
@@ -40,7 +40,6 @@
         <w:dataBinding w:prefixMappings="xmlns:ns0='http://purl.org/dc/elements/1.1/' xmlns:ns1='http://schemas.openxmlformats.org/package/2006/metadata/core-properties' " w:xpath="/ns1:coreProperties[1]/ns0:subject[1]" w:storeItemID="{6C3C8BC8-F283-45AE-878A-BAB7291924A1}"/>
         <w:text/>
       </w:sdtPr>
-      <w:sdtEndPr/>
       <w:sdtContent>
         <w:p>
           <w:pPr>
@@ -407,7 +406,6 @@
                   <w14:uncheckedState w14:val="2610" w14:font="MS Gothic"/>
                 </w14:checkbox>
               </w:sdtPr>
-              <w:sdtEndPr/>
               <w:sdtContent>
                 <w:r>
                   <w:rPr>
@@ -461,7 +459,6 @@
                   <w14:uncheckedState w14:val="2610" w14:font="MS Gothic"/>
                 </w14:checkbox>
               </w:sdtPr>
-              <w:sdtEndPr/>
               <w:sdtContent>
                 <w:r>
                   <w:rPr>
@@ -515,7 +512,6 @@
                   <w14:uncheckedState w14:val="2610" w14:font="MS Gothic"/>
                 </w14:checkbox>
               </w:sdtPr>
-              <w:sdtEndPr/>
               <w:sdtContent>
                 <w:r>
                   <w:rPr>
@@ -570,7 +566,6 @@
                   <w14:uncheckedState w14:val="2610" w14:font="MS Gothic"/>
                 </w14:checkbox>
               </w:sdtPr>
-              <w:sdtEndPr/>
               <w:sdtContent>
                 <w:r>
                   <w:rPr>
@@ -625,7 +620,6 @@
                   <w14:uncheckedState w14:val="2610" w14:font="MS Gothic"/>
                 </w14:checkbox>
               </w:sdtPr>
-              <w:sdtEndPr/>
               <w:sdtContent>
                 <w:r>
                   <w:rPr>
@@ -2992,8 +2986,6 @@
       <w:r>
         <w:t>A</w:t>
       </w:r>
-      <w:bookmarkStart w:id="1" w:name="_GoBack"/>
-      <w:bookmarkEnd w:id="1"/>
       <w:r>
         <w:t xml:space="preserve"> </w:t>
       </w:r>
@@ -4332,7 +4324,7 @@
               </wp:inline>
             </w:drawing>
           </mc:Choice>
-          <mc:Fallback xmlns:w16se="http://schemas.microsoft.com/office/word/2015/wordml/symex" xmlns:cx1="http://schemas.microsoft.com/office/drawing/2015/9/8/chartex" xmlns:cx="http://schemas.microsoft.com/office/drawing/2014/chartex">
+          <mc:Fallback>
             <w:pict>
               <v:group w14:anchorId="6ED75389" id="Canvas 41" o:spid="_x0000_s1026" editas="canvas" style="width:450pt;height:270pt;mso-position-horizontal-relative:char;mso-position-vertical-relative:line" coordsize="57150,34290" o:gfxdata="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">
                 <v:shapetype id="_x0000_t75" coordsize="21600,21600" o:spt="75" o:preferrelative="t" path="m@4@5l@4@11@9@11@9@5xe" filled="f" stroked="f">
@@ -5423,7 +5415,7 @@
 </file>
 
 <file path=word/endnotes.xml><?xml version="1.0" encoding="utf-8"?>
-<w:endnotes xmlns:wpc="http://schemas.microsoft.com/office/word/2010/wordprocessingCanvas" xmlns:mc="http://schemas.openxmlformats.org/markup-compatibility/2006" xmlns:o="urn:schemas-microsoft-com:office:office" xmlns:r="http://schemas.openxmlformats.org/officeDocument/2006/relationships" xmlns:m="http://schemas.openxmlformats.org/officeDocument/2006/math" xmlns:v="urn:schemas-microsoft-com:vml" xmlns:wp14="http://schemas.microsoft.com/office/word/2010/wordprocessingDrawing" xmlns:wp="http://schemas.openxmlformats.org/drawingml/2006/wordprocessingDrawing" xmlns:w10="urn:schemas-microsoft-com:office:word" xmlns:w="http://schemas.openxmlformats.org/wordprocessingml/2006/main" xmlns:w14="http://schemas.microsoft.com/office/word/2010/wordml" xmlns:w15="http://schemas.microsoft.com/office/word/2012/wordml" xmlns:wpg="http://schemas.microsoft.com/office/word/2010/wordprocessingGroup" xmlns:wpi="http://schemas.microsoft.com/office/word/2010/wordprocessingInk" xmlns:wne="http://schemas.microsoft.com/office/word/2006/wordml" xmlns:wps="http://schemas.microsoft.com/office/word/2010/wordprocessingShape" mc:Ignorable="w14 w15 wp14">
+<w:endnotes xmlns:wpc="http://schemas.microsoft.com/office/word/2010/wordprocessingCanvas" xmlns:cx="http://schemas.microsoft.com/office/drawing/2014/chartex" xmlns:cx1="http://schemas.microsoft.com/office/drawing/2015/9/8/chartex" xmlns:cx2="http://schemas.microsoft.com/office/drawing/2015/10/21/chartex" xmlns:cx3="http://schemas.microsoft.com/office/drawing/2016/5/9/chartex" xmlns:cx4="http://schemas.microsoft.com/office/drawing/2016/5/10/chartex" xmlns:cx5="http://schemas.microsoft.com/office/drawing/2016/5/11/chartex" xmlns:cx6="http://schemas.microsoft.com/office/drawing/2016/5/12/chartex" xmlns:cx7="http://schemas.microsoft.com/office/drawing/2016/5/13/chartex" xmlns:cx8="http://schemas.microsoft.com/office/drawing/2016/5/14/chartex" xmlns:mc="http://schemas.openxmlformats.org/markup-compatibility/2006" xmlns:aink="http://schemas.microsoft.com/office/drawing/2016/ink" xmlns:am3d="http://schemas.microsoft.com/office/drawing/2017/model3d" xmlns:o="urn:schemas-microsoft-com:office:office" xmlns:oel="http://schemas.microsoft.com/office/2019/extlst" xmlns:r="http://schemas.openxmlformats.org/officeDocument/2006/relationships" xmlns:m="http://schemas.openxmlformats.org/officeDocument/2006/math" xmlns:v="urn:schemas-microsoft-com:vml" xmlns:wp14="http://schemas.microsoft.com/office/word/2010/wordprocessingDrawing" xmlns:wp="http://schemas.openxmlformats.org/drawingml/2006/wordprocessingDrawing" xmlns:w10="urn:schemas-microsoft-com:office:word" xmlns:w="http://schemas.openxmlformats.org/wordprocessingml/2006/main" xmlns:w14="http://schemas.microsoft.com/office/word/2010/wordml" xmlns:w15="http://schemas.microsoft.com/office/word/2012/wordml" xmlns:w16cex="http://schemas.microsoft.com/office/word/2018/wordml/cex" xmlns:w16cid="http://schemas.microsoft.com/office/word/2016/wordml/cid" xmlns:w16="http://schemas.microsoft.com/office/word/2018/wordml" xmlns:w16du="http://schemas.microsoft.com/office/word/2023/wordml/word16du" xmlns:w16sdtdh="http://schemas.microsoft.com/office/word/2020/wordml/sdtdatahash" xmlns:w16se="http://schemas.microsoft.com/office/word/2015/wordml/symex" xmlns:wpg="http://schemas.microsoft.com/office/word/2010/wordprocessingGroup" xmlns:wpi="http://schemas.microsoft.com/office/word/2010/wordprocessingInk" xmlns:wne="http://schemas.microsoft.com/office/word/2006/wordml" xmlns:wps="http://schemas.microsoft.com/office/word/2010/wordprocessingShape" mc:Ignorable="w14 w15 w16se w16cid w16 w16cex w16sdtdh w16du wp14">
   <w:endnote w:type="separator" w:id="-1">
     <w:p>
       <w:r>
@@ -5442,7 +5434,7 @@
 </file>
 
 <file path=word/footer1.xml><?xml version="1.0" encoding="utf-8"?>
-<w:ftr xmlns:wpc="http://schemas.microsoft.com/office/word/2010/wordprocessingCanvas" xmlns:mc="http://schemas.openxmlformats.org/markup-compatibility/2006" xmlns:o="urn:schemas-microsoft-com:office:office" xmlns:r="http://schemas.openxmlformats.org/officeDocument/2006/relationships" xmlns:m="http://schemas.openxmlformats.org/officeDocument/2006/math" xmlns:v="urn:schemas-microsoft-com:vml" xmlns:wp14="http://schemas.microsoft.com/office/word/2010/wordprocessingDrawing" xmlns:wp="http://schemas.openxmlformats.org/drawingml/2006/wordprocessingDrawing" xmlns:w10="urn:schemas-microsoft-com:office:word" xmlns:w="http://schemas.openxmlformats.org/wordprocessingml/2006/main" xmlns:w14="http://schemas.microsoft.com/office/word/2010/wordml" xmlns:w15="http://schemas.microsoft.com/office/word/2012/wordml" xmlns:wpg="http://schemas.microsoft.com/office/word/2010/wordprocessingGroup" xmlns:wpi="http://schemas.microsoft.com/office/word/2010/wordprocessingInk" xmlns:wne="http://schemas.microsoft.com/office/word/2006/wordml" xmlns:wps="http://schemas.microsoft.com/office/word/2010/wordprocessingShape" mc:Ignorable="w14 w15 wp14">
+<w:ftr xmlns:wpc="http://schemas.microsoft.com/office/word/2010/wordprocessingCanvas" xmlns:cx="http://schemas.microsoft.com/office/drawing/2014/chartex" xmlns:cx1="http://schemas.microsoft.com/office/drawing/2015/9/8/chartex" xmlns:cx2="http://schemas.microsoft.com/office/drawing/2015/10/21/chartex" xmlns:cx3="http://schemas.microsoft.com/office/drawing/2016/5/9/chartex" xmlns:cx4="http://schemas.microsoft.com/office/drawing/2016/5/10/chartex" xmlns:cx5="http://schemas.microsoft.com/office/drawing/2016/5/11/chartex" xmlns:cx6="http://schemas.microsoft.com/office/drawing/2016/5/12/chartex" xmlns:cx7="http://schemas.microsoft.com/office/drawing/2016/5/13/chartex" xmlns:cx8="http://schemas.microsoft.com/office/drawing/2016/5/14/chartex" xmlns:mc="http://schemas.openxmlformats.org/markup-compatibility/2006" xmlns:aink="http://schemas.microsoft.com/office/drawing/2016/ink" xmlns:am3d="http://schemas.microsoft.com/office/drawing/2017/model3d" xmlns:o="urn:schemas-microsoft-com:office:office" xmlns:oel="http://schemas.microsoft.com/office/2019/extlst" xmlns:r="http://schemas.openxmlformats.org/officeDocument/2006/relationships" xmlns:m="http://schemas.openxmlformats.org/officeDocument/2006/math" xmlns:v="urn:schemas-microsoft-com:vml" xmlns:wp14="http://schemas.microsoft.com/office/word/2010/wordprocessingDrawing" xmlns:wp="http://schemas.openxmlformats.org/drawingml/2006/wordprocessingDrawing" xmlns:w10="urn:schemas-microsoft-com:office:word" xmlns:w="http://schemas.openxmlformats.org/wordprocessingml/2006/main" xmlns:w14="http://schemas.microsoft.com/office/word/2010/wordml" xmlns:w15="http://schemas.microsoft.com/office/word/2012/wordml" xmlns:w16cex="http://schemas.microsoft.com/office/word/2018/wordml/cex" xmlns:w16cid="http://schemas.microsoft.com/office/word/2016/wordml/cid" xmlns:w16="http://schemas.microsoft.com/office/word/2018/wordml" xmlns:w16du="http://schemas.microsoft.com/office/word/2023/wordml/word16du" xmlns:w16sdtdh="http://schemas.microsoft.com/office/word/2020/wordml/sdtdatahash" xmlns:w16se="http://schemas.microsoft.com/office/word/2015/wordml/symex" xmlns:wpg="http://schemas.microsoft.com/office/word/2010/wordprocessingGroup" xmlns:wpi="http://schemas.microsoft.com/office/word/2010/wordprocessingInk" xmlns:wne="http://schemas.microsoft.com/office/word/2006/wordml" xmlns:wps="http://schemas.microsoft.com/office/word/2010/wordprocessingShape" mc:Ignorable="w14 w15 w16se w16cid w16 w16cex w16sdtdh w16du wp14">
   <w:p>
     <w:pPr>
       <w:pStyle w:val="Footer"/>
@@ -5662,7 +5654,7 @@
 </file>
 
 <file path=word/footer2.xml><?xml version="1.0" encoding="utf-8"?>
-<w:ftr xmlns:wpc="http://schemas.microsoft.com/office/word/2010/wordprocessingCanvas" xmlns:mc="http://schemas.openxmlformats.org/markup-compatibility/2006" xmlns:o="urn:schemas-microsoft-com:office:office" xmlns:r="http://schemas.openxmlformats.org/officeDocument/2006/relationships" xmlns:m="http://schemas.openxmlformats.org/officeDocument/2006/math" xmlns:v="urn:schemas-microsoft-com:vml" xmlns:wp14="http://schemas.microsoft.com/office/word/2010/wordprocessingDrawing" xmlns:wp="http://schemas.openxmlformats.org/drawingml/2006/wordprocessingDrawing" xmlns:w10="urn:schemas-microsoft-com:office:word" xmlns:w="http://schemas.openxmlformats.org/wordprocessingml/2006/main" xmlns:w14="http://schemas.microsoft.com/office/word/2010/wordml" xmlns:w15="http://schemas.microsoft.com/office/word/2012/wordml" xmlns:wpg="http://schemas.microsoft.com/office/word/2010/wordprocessingGroup" xmlns:wpi="http://schemas.microsoft.com/office/word/2010/wordprocessingInk" xmlns:wne="http://schemas.microsoft.com/office/word/2006/wordml" xmlns:wps="http://schemas.microsoft.com/office/word/2010/wordprocessingShape" mc:Ignorable="w14 w15 wp14">
+<w:ftr xmlns:wpc="http://schemas.microsoft.com/office/word/2010/wordprocessingCanvas" xmlns:cx="http://schemas.microsoft.com/office/drawing/2014/chartex" xmlns:cx1="http://schemas.microsoft.com/office/drawing/2015/9/8/chartex" xmlns:cx2="http://schemas.microsoft.com/office/drawing/2015/10/21/chartex" xmlns:cx3="http://schemas.microsoft.com/office/drawing/2016/5/9/chartex" xmlns:cx4="http://schemas.microsoft.com/office/drawing/2016/5/10/chartex" xmlns:cx5="http://schemas.microsoft.com/office/drawing/2016/5/11/chartex" xmlns:cx6="http://schemas.microsoft.com/office/drawing/2016/5/12/chartex" xmlns:cx7="http://schemas.microsoft.com/office/drawing/2016/5/13/chartex" xmlns:cx8="http://schemas.microsoft.com/office/drawing/2016/5/14/chartex" xmlns:mc="http://schemas.openxmlformats.org/markup-compatibility/2006" xmlns:aink="http://schemas.microsoft.com/office/drawing/2016/ink" xmlns:am3d="http://schemas.microsoft.com/office/drawing/2017/model3d" xmlns:o="urn:schemas-microsoft-com:office:office" xmlns:oel="http://schemas.microsoft.com/office/2019/extlst" xmlns:r="http://schemas.openxmlformats.org/officeDocument/2006/relationships" xmlns:m="http://schemas.openxmlformats.org/officeDocument/2006/math" xmlns:v="urn:schemas-microsoft-com:vml" xmlns:wp14="http://schemas.microsoft.com/office/word/2010/wordprocessingDrawing" xmlns:wp="http://schemas.openxmlformats.org/drawingml/2006/wordprocessingDrawing" xmlns:w10="urn:schemas-microsoft-com:office:word" xmlns:w="http://schemas.openxmlformats.org/wordprocessingml/2006/main" xmlns:w14="http://schemas.microsoft.com/office/word/2010/wordml" xmlns:w15="http://schemas.microsoft.com/office/word/2012/wordml" xmlns:w16cex="http://schemas.microsoft.com/office/word/2018/wordml/cex" xmlns:w16cid="http://schemas.microsoft.com/office/word/2016/wordml/cid" xmlns:w16="http://schemas.microsoft.com/office/word/2018/wordml" xmlns:w16du="http://schemas.microsoft.com/office/word/2023/wordml/word16du" xmlns:w16sdtdh="http://schemas.microsoft.com/office/word/2020/wordml/sdtdatahash" xmlns:w16se="http://schemas.microsoft.com/office/word/2015/wordml/symex" xmlns:wpg="http://schemas.microsoft.com/office/word/2010/wordprocessingGroup" xmlns:wpi="http://schemas.microsoft.com/office/word/2010/wordprocessingInk" xmlns:wne="http://schemas.microsoft.com/office/word/2006/wordml" xmlns:wps="http://schemas.microsoft.com/office/word/2010/wordprocessingShape" mc:Ignorable="w14 w15 w16se w16cid w16 w16cex w16sdtdh w16du wp14">
   <w:p>
     <w:pPr>
       <w:pStyle w:val="Footer"/>
@@ -5882,7 +5874,7 @@
 </file>
 
 <file path=word/footnotes.xml><?xml version="1.0" encoding="utf-8"?>
-<w:footnotes xmlns:wpc="http://schemas.microsoft.com/office/word/2010/wordprocessingCanvas" xmlns:mc="http://schemas.openxmlformats.org/markup-compatibility/2006" xmlns:o="urn:schemas-microsoft-com:office:office" xmlns:r="http://schemas.openxmlformats.org/officeDocument/2006/relationships" xmlns:m="http://schemas.openxmlformats.org/officeDocument/2006/math" xmlns:v="urn:schemas-microsoft-com:vml" xmlns:wp14="http://schemas.microsoft.com/office/word/2010/wordprocessingDrawing" xmlns:wp="http://schemas.openxmlformats.org/drawingml/2006/wordprocessingDrawing" xmlns:w10="urn:schemas-microsoft-com:office:word" xmlns:w="http://schemas.openxmlformats.org/wordprocessingml/2006/main" xmlns:w14="http://schemas.microsoft.com/office/word/2010/wordml" xmlns:w15="http://schemas.microsoft.com/office/word/2012/wordml" xmlns:wpg="http://schemas.microsoft.com/office/word/2010/wordprocessingGroup" xmlns:wpi="http://schemas.microsoft.com/office/word/2010/wordprocessingInk" xmlns:wne="http://schemas.microsoft.com/office/word/2006/wordml" xmlns:wps="http://schemas.microsoft.com/office/word/2010/wordprocessingShape" mc:Ignorable="w14 w15 wp14">
+<w:footnotes xmlns:wpc="http://schemas.microsoft.com/office/word/2010/wordprocessingCanvas" xmlns:cx="http://schemas.microsoft.com/office/drawing/2014/chartex" xmlns:cx1="http://schemas.microsoft.com/office/drawing/2015/9/8/chartex" xmlns:cx2="http://schemas.microsoft.com/office/drawing/2015/10/21/chartex" xmlns:cx3="http://schemas.microsoft.com/office/drawing/2016/5/9/chartex" xmlns:cx4="http://schemas.microsoft.com/office/drawing/2016/5/10/chartex" xmlns:cx5="http://schemas.microsoft.com/office/drawing/2016/5/11/chartex" xmlns:cx6="http://schemas.microsoft.com/office/drawing/2016/5/12/chartex" xmlns:cx7="http://schemas.microsoft.com/office/drawing/2016/5/13/chartex" xmlns:cx8="http://schemas.microsoft.com/office/drawing/2016/5/14/chartex" xmlns:mc="http://schemas.openxmlformats.org/markup-compatibility/2006" xmlns:aink="http://schemas.microsoft.com/office/drawing/2016/ink" xmlns:am3d="http://schemas.microsoft.com/office/drawing/2017/model3d" xmlns:o="urn:schemas-microsoft-com:office:office" xmlns:oel="http://schemas.microsoft.com/office/2019/extlst" xmlns:r="http://schemas.openxmlformats.org/officeDocument/2006/relationships" xmlns:m="http://schemas.openxmlformats.org/officeDocument/2006/math" xmlns:v="urn:schemas-microsoft-com:vml" xmlns:wp14="http://schemas.microsoft.com/office/word/2010/wordprocessingDrawing" xmlns:wp="http://schemas.openxmlformats.org/drawingml/2006/wordprocessingDrawing" xmlns:w10="urn:schemas-microsoft-com:office:word" xmlns:w="http://schemas.openxmlformats.org/wordprocessingml/2006/main" xmlns:w14="http://schemas.microsoft.com/office/word/2010/wordml" xmlns:w15="http://schemas.microsoft.com/office/word/2012/wordml" xmlns:w16cex="http://schemas.microsoft.com/office/word/2018/wordml/cex" xmlns:w16cid="http://schemas.microsoft.com/office/word/2016/wordml/cid" xmlns:w16="http://schemas.microsoft.com/office/word/2018/wordml" xmlns:w16du="http://schemas.microsoft.com/office/word/2023/wordml/word16du" xmlns:w16sdtdh="http://schemas.microsoft.com/office/word/2020/wordml/sdtdatahash" xmlns:w16se="http://schemas.microsoft.com/office/word/2015/wordml/symex" xmlns:wpg="http://schemas.microsoft.com/office/word/2010/wordprocessingGroup" xmlns:wpi="http://schemas.microsoft.com/office/word/2010/wordprocessingInk" xmlns:wne="http://schemas.microsoft.com/office/word/2006/wordml" xmlns:wps="http://schemas.microsoft.com/office/word/2010/wordprocessingShape" mc:Ignorable="w14 w15 w16se w16cid w16 w16cex w16sdtdh w16du wp14">
   <w:footnote w:type="separator" w:id="-1">
     <w:p>
       <w:r>
@@ -5901,7 +5893,7 @@
 </file>
 
 <file path=word/header1.xml><?xml version="1.0" encoding="utf-8"?>
-<w:hdr xmlns:wpc="http://schemas.microsoft.com/office/word/2010/wordprocessingCanvas" xmlns:mc="http://schemas.openxmlformats.org/markup-compatibility/2006" xmlns:o="urn:schemas-microsoft-com:office:office" xmlns:r="http://schemas.openxmlformats.org/officeDocument/2006/relationships" xmlns:m="http://schemas.openxmlformats.org/officeDocument/2006/math" xmlns:v="urn:schemas-microsoft-com:vml" xmlns:wp14="http://schemas.microsoft.com/office/word/2010/wordprocessingDrawing" xmlns:wp="http://schemas.openxmlformats.org/drawingml/2006/wordprocessingDrawing" xmlns:w10="urn:schemas-microsoft-com:office:word" xmlns:w="http://schemas.openxmlformats.org/wordprocessingml/2006/main" xmlns:w14="http://schemas.microsoft.com/office/word/2010/wordml" xmlns:w15="http://schemas.microsoft.com/office/word/2012/wordml" xmlns:wpg="http://schemas.microsoft.com/office/word/2010/wordprocessingGroup" xmlns:wpi="http://schemas.microsoft.com/office/word/2010/wordprocessingInk" xmlns:wne="http://schemas.microsoft.com/office/word/2006/wordml" xmlns:wps="http://schemas.microsoft.com/office/word/2010/wordprocessingShape" mc:Ignorable="w14 w15 wp14">
+<w:hdr xmlns:wpc="http://schemas.microsoft.com/office/word/2010/wordprocessingCanvas" xmlns:cx="http://schemas.microsoft.com/office/drawing/2014/chartex" xmlns:cx1="http://schemas.microsoft.com/office/drawing/2015/9/8/chartex" xmlns:cx2="http://schemas.microsoft.com/office/drawing/2015/10/21/chartex" xmlns:cx3="http://schemas.microsoft.com/office/drawing/2016/5/9/chartex" xmlns:cx4="http://schemas.microsoft.com/office/drawing/2016/5/10/chartex" xmlns:cx5="http://schemas.microsoft.com/office/drawing/2016/5/11/chartex" xmlns:cx6="http://schemas.microsoft.com/office/drawing/2016/5/12/chartex" xmlns:cx7="http://schemas.microsoft.com/office/drawing/2016/5/13/chartex" xmlns:cx8="http://schemas.microsoft.com/office/drawing/2016/5/14/chartex" xmlns:mc="http://schemas.openxmlformats.org/markup-compatibility/2006" xmlns:aink="http://schemas.microsoft.com/office/drawing/2016/ink" xmlns:am3d="http://schemas.microsoft.com/office/drawing/2017/model3d" xmlns:o="urn:schemas-microsoft-com:office:office" xmlns:oel="http://schemas.microsoft.com/office/2019/extlst" xmlns:r="http://schemas.openxmlformats.org/officeDocument/2006/relationships" xmlns:m="http://schemas.openxmlformats.org/officeDocument/2006/math" xmlns:v="urn:schemas-microsoft-com:vml" xmlns:wp14="http://schemas.microsoft.com/office/word/2010/wordprocessingDrawing" xmlns:wp="http://schemas.openxmlformats.org/drawingml/2006/wordprocessingDrawing" xmlns:w10="urn:schemas-microsoft-com:office:word" xmlns:w="http://schemas.openxmlformats.org/wordprocessingml/2006/main" xmlns:w14="http://schemas.microsoft.com/office/word/2010/wordml" xmlns:w15="http://schemas.microsoft.com/office/word/2012/wordml" xmlns:w16cex="http://schemas.microsoft.com/office/word/2018/wordml/cex" xmlns:w16cid="http://schemas.microsoft.com/office/word/2016/wordml/cid" xmlns:w16="http://schemas.microsoft.com/office/word/2018/wordml" xmlns:w16du="http://schemas.microsoft.com/office/word/2023/wordml/word16du" xmlns:w16sdtdh="http://schemas.microsoft.com/office/word/2020/wordml/sdtdatahash" xmlns:w16se="http://schemas.microsoft.com/office/word/2015/wordml/symex" xmlns:wpg="http://schemas.microsoft.com/office/word/2010/wordprocessingGroup" xmlns:wpi="http://schemas.microsoft.com/office/word/2010/wordprocessingInk" xmlns:wne="http://schemas.microsoft.com/office/word/2006/wordml" xmlns:wps="http://schemas.microsoft.com/office/word/2010/wordprocessingShape" mc:Ignorable="w14 w15 w16se w16cid w16 w16cex w16sdtdh w16du wp14">
   <w:p>
     <w:pPr>
       <w:pStyle w:val="Header"/>
@@ -5981,7 +5973,7 @@
 </file>
 
 <file path=word/header2.xml><?xml version="1.0" encoding="utf-8"?>
-<w:hdr xmlns:wpc="http://schemas.microsoft.com/office/word/2010/wordprocessingCanvas" xmlns:mc="http://schemas.openxmlformats.org/markup-compatibility/2006" xmlns:o="urn:schemas-microsoft-com:office:office" xmlns:r="http://schemas.openxmlformats.org/officeDocument/2006/relationships" xmlns:m="http://schemas.openxmlformats.org/officeDocument/2006/math" xmlns:v="urn:schemas-microsoft-com:vml" xmlns:wp14="http://schemas.microsoft.com/office/word/2010/wordprocessingDrawing" xmlns:wp="http://schemas.openxmlformats.org/drawingml/2006/wordprocessingDrawing" xmlns:w10="urn:schemas-microsoft-com:office:word" xmlns:w="http://schemas.openxmlformats.org/wordprocessingml/2006/main" xmlns:w14="http://schemas.microsoft.com/office/word/2010/wordml" xmlns:w15="http://schemas.microsoft.com/office/word/2012/wordml" xmlns:wpg="http://schemas.microsoft.com/office/word/2010/wordprocessingGroup" xmlns:wpi="http://schemas.microsoft.com/office/word/2010/wordprocessingInk" xmlns:wne="http://schemas.microsoft.com/office/word/2006/wordml" xmlns:wps="http://schemas.microsoft.com/office/word/2010/wordprocessingShape" mc:Ignorable="w14 w15 wp14">
+<w:hdr xmlns:wpc="http://schemas.microsoft.com/office/word/2010/wordprocessingCanvas" xmlns:cx="http://schemas.microsoft.com/office/drawing/2014/chartex" xmlns:cx1="http://schemas.microsoft.com/office/drawing/2015/9/8/chartex" xmlns:cx2="http://schemas.microsoft.com/office/drawing/2015/10/21/chartex" xmlns:cx3="http://schemas.microsoft.com/office/drawing/2016/5/9/chartex" xmlns:cx4="http://schemas.microsoft.com/office/drawing/2016/5/10/chartex" xmlns:cx5="http://schemas.microsoft.com/office/drawing/2016/5/11/chartex" xmlns:cx6="http://schemas.microsoft.com/office/drawing/2016/5/12/chartex" xmlns:cx7="http://schemas.microsoft.com/office/drawing/2016/5/13/chartex" xmlns:cx8="http://schemas.microsoft.com/office/drawing/2016/5/14/chartex" xmlns:mc="http://schemas.openxmlformats.org/markup-compatibility/2006" xmlns:aink="http://schemas.microsoft.com/office/drawing/2016/ink" xmlns:am3d="http://schemas.microsoft.com/office/drawing/2017/model3d" xmlns:o="urn:schemas-microsoft-com:office:office" xmlns:oel="http://schemas.microsoft.com/office/2019/extlst" xmlns:r="http://schemas.openxmlformats.org/officeDocument/2006/relationships" xmlns:m="http://schemas.openxmlformats.org/officeDocument/2006/math" xmlns:v="urn:schemas-microsoft-com:vml" xmlns:wp14="http://schemas.microsoft.com/office/word/2010/wordprocessingDrawing" xmlns:wp="http://schemas.openxmlformats.org/drawingml/2006/wordprocessingDrawing" xmlns:w10="urn:schemas-microsoft-com:office:word" xmlns:w="http://schemas.openxmlformats.org/wordprocessingml/2006/main" xmlns:w14="http://schemas.microsoft.com/office/word/2010/wordml" xmlns:w15="http://schemas.microsoft.com/office/word/2012/wordml" xmlns:w16cex="http://schemas.microsoft.com/office/word/2018/wordml/cex" xmlns:w16cid="http://schemas.microsoft.com/office/word/2016/wordml/cid" xmlns:w16="http://schemas.microsoft.com/office/word/2018/wordml" xmlns:w16du="http://schemas.microsoft.com/office/word/2023/wordml/word16du" xmlns:w16sdtdh="http://schemas.microsoft.com/office/word/2020/wordml/sdtdatahash" xmlns:w16se="http://schemas.microsoft.com/office/word/2015/wordml/symex" xmlns:wpg="http://schemas.microsoft.com/office/word/2010/wordprocessingGroup" xmlns:wpi="http://schemas.microsoft.com/office/word/2010/wordprocessingInk" xmlns:wne="http://schemas.microsoft.com/office/word/2006/wordml" xmlns:wps="http://schemas.microsoft.com/office/word/2010/wordprocessingShape" mc:Ignorable="w14 w15 w16se w16cid w16 w16cex w16sdtdh w16du wp14">
   <w:tbl>
     <w:tblPr>
       <w:tblW w:w="9214" w:type="dxa"/>
@@ -6029,7 +6021,15 @@
               <w:sz w:val="18"/>
               <w:szCs w:val="18"/>
             </w:rPr>
-            <w:t>Nr.: GAT-041</w:t>
+            <w:t xml:space="preserve">Nr.: </w:t>
+          </w:r>
+          <w:r>
+            <w:rPr>
+              <w:rFonts w:ascii="Arial" w:hAnsi="Arial" w:cs="Arial"/>
+              <w:sz w:val="18"/>
+              <w:szCs w:val="18"/>
+            </w:rPr>
+            <w:t>GAT-041</w:t>
           </w:r>
         </w:p>
       </w:tc>
@@ -6668,7 +6668,7 @@
 </file>
 
 <file path=word/numbering.xml><?xml version="1.0" encoding="utf-8"?>
-<w:numbering xmlns:wpc="http://schemas.microsoft.com/office/word/2010/wordprocessingCanvas" xmlns:mc="http://schemas.openxmlformats.org/markup-compatibility/2006" xmlns:o="urn:schemas-microsoft-com:office:office" xmlns:r="http://schemas.openxmlformats.org/officeDocument/2006/relationships" xmlns:m="http://schemas.openxmlformats.org/officeDocument/2006/math" xmlns:v="urn:schemas-microsoft-com:vml" xmlns:wp14="http://schemas.microsoft.com/office/word/2010/wordprocessingDrawing" xmlns:wp="http://schemas.openxmlformats.org/drawingml/2006/wordprocessingDrawing" xmlns:w10="urn:schemas-microsoft-com:office:word" xmlns:w="http://schemas.openxmlformats.org/wordprocessingml/2006/main" xmlns:w14="http://schemas.microsoft.com/office/word/2010/wordml" xmlns:w15="http://schemas.microsoft.com/office/word/2012/wordml" xmlns:wpg="http://schemas.microsoft.com/office/word/2010/wordprocessingGroup" xmlns:wpi="http://schemas.microsoft.com/office/word/2010/wordprocessingInk" xmlns:wne="http://schemas.microsoft.com/office/word/2006/wordml" xmlns:wps="http://schemas.microsoft.com/office/word/2010/wordprocessingShape" mc:Ignorable="w14 w15 wp14">
+<w:numbering xmlns:wpc="http://schemas.microsoft.com/office/word/2010/wordprocessingCanvas" xmlns:cx="http://schemas.microsoft.com/office/drawing/2014/chartex" xmlns:cx1="http://schemas.microsoft.com/office/drawing/2015/9/8/chartex" xmlns:cx2="http://schemas.microsoft.com/office/drawing/2015/10/21/chartex" xmlns:cx3="http://schemas.microsoft.com/office/drawing/2016/5/9/chartex" xmlns:cx4="http://schemas.microsoft.com/office/drawing/2016/5/10/chartex" xmlns:cx5="http://schemas.microsoft.com/office/drawing/2016/5/11/chartex" xmlns:cx6="http://schemas.microsoft.com/office/drawing/2016/5/12/chartex" xmlns:cx7="http://schemas.microsoft.com/office/drawing/2016/5/13/chartex" xmlns:cx8="http://schemas.microsoft.com/office/drawing/2016/5/14/chartex" xmlns:mc="http://schemas.openxmlformats.org/markup-compatibility/2006" xmlns:aink="http://schemas.microsoft.com/office/drawing/2016/ink" xmlns:am3d="http://schemas.microsoft.com/office/drawing/2017/model3d" xmlns:o="urn:schemas-microsoft-com:office:office" xmlns:oel="http://schemas.microsoft.com/office/2019/extlst" xmlns:r="http://schemas.openxmlformats.org/officeDocument/2006/relationships" xmlns:m="http://schemas.openxmlformats.org/officeDocument/2006/math" xmlns:v="urn:schemas-microsoft-com:vml" xmlns:wp14="http://schemas.microsoft.com/office/word/2010/wordprocessingDrawing" xmlns:wp="http://schemas.openxmlformats.org/drawingml/2006/wordprocessingDrawing" xmlns:w10="urn:schemas-microsoft-com:office:word" xmlns:w="http://schemas.openxmlformats.org/wordprocessingml/2006/main" xmlns:w14="http://schemas.microsoft.com/office/word/2010/wordml" xmlns:w15="http://schemas.microsoft.com/office/word/2012/wordml" xmlns:w16cex="http://schemas.microsoft.com/office/word/2018/wordml/cex" xmlns:w16cid="http://schemas.microsoft.com/office/word/2016/wordml/cid" xmlns:w16="http://schemas.microsoft.com/office/word/2018/wordml" xmlns:w16du="http://schemas.microsoft.com/office/word/2023/wordml/word16du" xmlns:w16sdtdh="http://schemas.microsoft.com/office/word/2020/wordml/sdtdatahash" xmlns:w16se="http://schemas.microsoft.com/office/word/2015/wordml/symex" xmlns:wpg="http://schemas.microsoft.com/office/word/2010/wordprocessingGroup" xmlns:wpi="http://schemas.microsoft.com/office/word/2010/wordprocessingInk" xmlns:wne="http://schemas.microsoft.com/office/word/2006/wordml" xmlns:wps="http://schemas.microsoft.com/office/word/2010/wordprocessingShape" mc:Ignorable="w14 w15 w16se w16cid w16 w16cex w16sdtdh w16du wp14">
   <w:abstractNum w:abstractNumId="0" w15:restartNumberingAfterBreak="0">
     <w:nsid w:val="0AF03D2D"/>
     <w:multiLevelType w:val="hybridMultilevel"/>
@@ -7564,35 +7564,35 @@
       </w:pPr>
     </w:lvl>
   </w:abstractNum>
-  <w:num w:numId="1">
+  <w:num w:numId="1" w16cid:durableId="1847670357">
     <w:abstractNumId w:val="2"/>
   </w:num>
-  <w:num w:numId="2">
+  <w:num w:numId="2" w16cid:durableId="900285301">
     <w:abstractNumId w:val="3"/>
   </w:num>
-  <w:num w:numId="3">
+  <w:num w:numId="3" w16cid:durableId="1681545929">
     <w:abstractNumId w:val="6"/>
   </w:num>
-  <w:num w:numId="4">
+  <w:num w:numId="4" w16cid:durableId="1289623562">
     <w:abstractNumId w:val="1"/>
   </w:num>
-  <w:num w:numId="5">
+  <w:num w:numId="5" w16cid:durableId="1468543600">
     <w:abstractNumId w:val="0"/>
   </w:num>
-  <w:num w:numId="6">
+  <w:num w:numId="6" w16cid:durableId="1522819565">
     <w:abstractNumId w:val="7"/>
   </w:num>
-  <w:num w:numId="7">
+  <w:num w:numId="7" w16cid:durableId="726997925">
     <w:abstractNumId w:val="4"/>
   </w:num>
-  <w:num w:numId="8">
+  <w:num w:numId="8" w16cid:durableId="1441685221">
     <w:abstractNumId w:val="5"/>
   </w:num>
 </w:numbering>
 </file>
 
 <file path=word/styles.xml><?xml version="1.0" encoding="utf-8"?>
-<w:styles xmlns:mc="http://schemas.openxmlformats.org/markup-compatibility/2006" xmlns:r="http://schemas.openxmlformats.org/officeDocument/2006/relationships" xmlns:w="http://schemas.openxmlformats.org/wordprocessingml/2006/main" xmlns:w14="http://schemas.microsoft.com/office/word/2010/wordml" xmlns:w15="http://schemas.microsoft.com/office/word/2012/wordml" mc:Ignorable="w14 w15">
+<w:styles xmlns:mc="http://schemas.openxmlformats.org/markup-compatibility/2006" xmlns:r="http://schemas.openxmlformats.org/officeDocument/2006/relationships" xmlns:w="http://schemas.openxmlformats.org/wordprocessingml/2006/main" xmlns:w14="http://schemas.microsoft.com/office/word/2010/wordml" xmlns:w15="http://schemas.microsoft.com/office/word/2012/wordml" xmlns:w16cex="http://schemas.microsoft.com/office/word/2018/wordml/cex" xmlns:w16cid="http://schemas.microsoft.com/office/word/2016/wordml/cid" xmlns:w16="http://schemas.microsoft.com/office/word/2018/wordml" xmlns:w16du="http://schemas.microsoft.com/office/word/2023/wordml/word16du" xmlns:w16sdtdh="http://schemas.microsoft.com/office/word/2020/wordml/sdtdatahash" xmlns:w16se="http://schemas.microsoft.com/office/word/2015/wordml/symex" mc:Ignorable="w14 w15 w16se w16cid w16 w16cex w16sdtdh w16du">
   <w:docDefaults>
     <w:rPrDefault>
       <w:rPr>
@@ -7602,7 +7602,7 @@
     </w:rPrDefault>
     <w:pPrDefault/>
   </w:docDefaults>
-  <w:latentStyles w:defLockedState="0" w:defUIPriority="0" w:defSemiHidden="0" w:defUnhideWhenUsed="0" w:defQFormat="0" w:count="371">
+  <w:latentStyles w:defLockedState="0" w:defUIPriority="0" w:defSemiHidden="0" w:defUnhideWhenUsed="0" w:defQFormat="0" w:count="376">
     <w:lsdException w:name="Normal" w:qFormat="1"/>
     <w:lsdException w:name="heading 1" w:qFormat="1"/>
     <w:lsdException w:name="heading 2" w:semiHidden="1" w:unhideWhenUsed="1" w:qFormat="1"/>
@@ -7967,6 +7967,11 @@
     <w:lsdException w:name="List Table 5 Dark Accent 6" w:uiPriority="50"/>
     <w:lsdException w:name="List Table 6 Colorful Accent 6" w:uiPriority="51"/>
     <w:lsdException w:name="List Table 7 Colorful Accent 6" w:uiPriority="52"/>
+    <w:lsdException w:name="Mention" w:semiHidden="1" w:uiPriority="99" w:unhideWhenUsed="1"/>
+    <w:lsdException w:name="Smart Hyperlink" w:semiHidden="1" w:uiPriority="99" w:unhideWhenUsed="1"/>
+    <w:lsdException w:name="Hashtag" w:semiHidden="1" w:uiPriority="99" w:unhideWhenUsed="1"/>
+    <w:lsdException w:name="Unresolved Mention" w:semiHidden="1" w:uiPriority="99" w:unhideWhenUsed="1"/>
+    <w:lsdException w:name="Smart Link" w:semiHidden="1" w:uiPriority="99" w:unhideWhenUsed="1"/>
   </w:latentStyles>
   <w:style w:type="paragraph" w:default="1" w:styleId="Normal">
     <w:name w:val="Normal"/>
@@ -8332,7 +8337,7 @@
 </file>
 
 <file path=word/glossary/document.xml><?xml version="1.0" encoding="utf-8"?>
-<w:glossaryDocument xmlns:wpc="http://schemas.microsoft.com/office/word/2010/wordprocessingCanvas" xmlns:mc="http://schemas.openxmlformats.org/markup-compatibility/2006" xmlns:o="urn:schemas-microsoft-com:office:office" xmlns:r="http://schemas.openxmlformats.org/officeDocument/2006/relationships" xmlns:m="http://schemas.openxmlformats.org/officeDocument/2006/math" xmlns:v="urn:schemas-microsoft-com:vml" xmlns:wp14="http://schemas.microsoft.com/office/word/2010/wordprocessingDrawing" xmlns:wp="http://schemas.openxmlformats.org/drawingml/2006/wordprocessingDrawing" xmlns:w10="urn:schemas-microsoft-com:office:word" xmlns:w="http://schemas.openxmlformats.org/wordprocessingml/2006/main" xmlns:w14="http://schemas.microsoft.com/office/word/2010/wordml" xmlns:w15="http://schemas.microsoft.com/office/word/2012/wordml" xmlns:wpg="http://schemas.microsoft.com/office/word/2010/wordprocessingGroup" xmlns:wpi="http://schemas.microsoft.com/office/word/2010/wordprocessingInk" xmlns:wne="http://schemas.microsoft.com/office/word/2006/wordml" xmlns:wps="http://schemas.microsoft.com/office/word/2010/wordprocessingShape" mc:Ignorable="w14 w15 wp14">
+<w:glossaryDocument xmlns:wpc="http://schemas.microsoft.com/office/word/2010/wordprocessingCanvas" xmlns:cx="http://schemas.microsoft.com/office/drawing/2014/chartex" xmlns:cx1="http://schemas.microsoft.com/office/drawing/2015/9/8/chartex" xmlns:cx2="http://schemas.microsoft.com/office/drawing/2015/10/21/chartex" xmlns:cx3="http://schemas.microsoft.com/office/drawing/2016/5/9/chartex" xmlns:cx4="http://schemas.microsoft.com/office/drawing/2016/5/10/chartex" xmlns:cx5="http://schemas.microsoft.com/office/drawing/2016/5/11/chartex" xmlns:cx6="http://schemas.microsoft.com/office/drawing/2016/5/12/chartex" xmlns:cx7="http://schemas.microsoft.com/office/drawing/2016/5/13/chartex" xmlns:cx8="http://schemas.microsoft.com/office/drawing/2016/5/14/chartex" xmlns:mc="http://schemas.openxmlformats.org/markup-compatibility/2006" xmlns:aink="http://schemas.microsoft.com/office/drawing/2016/ink" xmlns:am3d="http://schemas.microsoft.com/office/drawing/2017/model3d" xmlns:o="urn:schemas-microsoft-com:office:office" xmlns:oel="http://schemas.microsoft.com/office/2019/extlst" xmlns:r="http://schemas.openxmlformats.org/officeDocument/2006/relationships" xmlns:m="http://schemas.openxmlformats.org/officeDocument/2006/math" xmlns:v="urn:schemas-microsoft-com:vml" xmlns:wp14="http://schemas.microsoft.com/office/word/2010/wordprocessingDrawing" xmlns:wp="http://schemas.openxmlformats.org/drawingml/2006/wordprocessingDrawing" xmlns:w10="urn:schemas-microsoft-com:office:word" xmlns:w="http://schemas.openxmlformats.org/wordprocessingml/2006/main" xmlns:w14="http://schemas.microsoft.com/office/word/2010/wordml" xmlns:w15="http://schemas.microsoft.com/office/word/2012/wordml" xmlns:w16cex="http://schemas.microsoft.com/office/word/2018/wordml/cex" xmlns:w16cid="http://schemas.microsoft.com/office/word/2016/wordml/cid" xmlns:w16="http://schemas.microsoft.com/office/word/2018/wordml" xmlns:w16du="http://schemas.microsoft.com/office/word/2023/wordml/word16du" xmlns:w16sdtdh="http://schemas.microsoft.com/office/word/2020/wordml/sdtdatahash" xmlns:w16se="http://schemas.microsoft.com/office/word/2015/wordml/symex" xmlns:wpg="http://schemas.microsoft.com/office/word/2010/wordprocessingGroup" xmlns:wpi="http://schemas.microsoft.com/office/word/2010/wordprocessingInk" xmlns:wne="http://schemas.microsoft.com/office/word/2006/wordml" xmlns:wps="http://schemas.microsoft.com/office/word/2010/wordprocessingShape" mc:Ignorable="w14 w15 w16se w16cid w16 w16cex w16sdtdh w16du wp14">
   <w:docParts>
     <w:docPart>
       <w:docPartPr>
@@ -8368,13 +8373,13 @@
 </file>
 
 <file path=word/glossary/fontTable.xml><?xml version="1.0" encoding="utf-8"?>
-<w:fonts xmlns:mc="http://schemas.openxmlformats.org/markup-compatibility/2006" xmlns:r="http://schemas.openxmlformats.org/officeDocument/2006/relationships" xmlns:w="http://schemas.openxmlformats.org/wordprocessingml/2006/main" xmlns:w14="http://schemas.microsoft.com/office/word/2010/wordml" xmlns:w15="http://schemas.microsoft.com/office/word/2012/wordml" mc:Ignorable="w14 w15">
+<w:fonts xmlns:mc="http://schemas.openxmlformats.org/markup-compatibility/2006" xmlns:r="http://schemas.openxmlformats.org/officeDocument/2006/relationships" xmlns:w="http://schemas.openxmlformats.org/wordprocessingml/2006/main" xmlns:w14="http://schemas.microsoft.com/office/word/2010/wordml" xmlns:w15="http://schemas.microsoft.com/office/word/2012/wordml" xmlns:w16cex="http://schemas.microsoft.com/office/word/2018/wordml/cex" xmlns:w16cid="http://schemas.microsoft.com/office/word/2016/wordml/cid" xmlns:w16="http://schemas.microsoft.com/office/word/2018/wordml" xmlns:w16du="http://schemas.microsoft.com/office/word/2023/wordml/word16du" xmlns:w16sdtdh="http://schemas.microsoft.com/office/word/2020/wordml/sdtdatahash" xmlns:w16se="http://schemas.microsoft.com/office/word/2015/wordml/symex" mc:Ignorable="w14 w15 w16se w16cid w16 w16cex w16sdtdh w16du">
   <w:font w:name="Times New Roman">
     <w:panose1 w:val="02020603050405020304"/>
     <w:charset w:val="00"/>
     <w:family w:val="roman"/>
     <w:pitch w:val="variable"/>
-    <w:sig w:usb0="E0002AFF" w:usb1="C0007841" w:usb2="00000009" w:usb3="00000000" w:csb0="000001FF" w:csb1="00000000"/>
+    <w:sig w:usb0="E0002EFF" w:usb1="C000785B" w:usb2="00000009" w:usb3="00000000" w:csb0="000001FF" w:csb1="00000000"/>
   </w:font>
   <w:font w:name="Symbol">
     <w:panose1 w:val="05050102010706020507"/>
@@ -8388,7 +8393,7 @@
     <w:charset w:val="00"/>
     <w:family w:val="modern"/>
     <w:pitch w:val="fixed"/>
-    <w:sig w:usb0="E0002AFF" w:usb1="C0007843" w:usb2="00000009" w:usb3="00000000" w:csb0="000001FF" w:csb1="00000000"/>
+    <w:sig w:usb0="E0002EFF" w:usb1="C0007843" w:usb2="00000009" w:usb3="00000000" w:csb0="000001FF" w:csb1="00000000"/>
   </w:font>
   <w:font w:name="Wingdings">
     <w:panose1 w:val="05000000000000000000"/>
@@ -8402,7 +8407,7 @@
     <w:charset w:val="00"/>
     <w:family w:val="swiss"/>
     <w:pitch w:val="variable"/>
-    <w:sig w:usb0="E0002AFF" w:usb1="C0007843" w:usb2="00000009" w:usb3="00000000" w:csb0="000001FF" w:csb1="00000000"/>
+    <w:sig w:usb0="E0002EFF" w:usb1="C000785B" w:usb2="00000009" w:usb3="00000000" w:csb0="000001FF" w:csb1="00000000"/>
   </w:font>
   <w:font w:name="Impact">
     <w:panose1 w:val="020B0806030902050204"/>
@@ -8430,14 +8435,14 @@
     <w:charset w:val="00"/>
     <w:family w:val="swiss"/>
     <w:pitch w:val="variable"/>
-    <w:sig w:usb0="E00002FF" w:usb1="4000ACFF" w:usb2="00000001" w:usb3="00000000" w:csb0="0000019F" w:csb1="00000000"/>
+    <w:sig w:usb0="E4002EFF" w:usb1="C200247B" w:usb2="00000009" w:usb3="00000000" w:csb0="000001FF" w:csb1="00000000"/>
   </w:font>
   <w:font w:name="Arial Black">
     <w:panose1 w:val="020B0A04020102020204"/>
     <w:charset w:val="00"/>
     <w:family w:val="swiss"/>
     <w:pitch w:val="variable"/>
-    <w:sig w:usb0="00000287" w:usb1="00000000" w:usb2="00000000" w:usb3="00000000" w:csb0="0000009F" w:csb1="00000000"/>
+    <w:sig w:usb0="A00002AF" w:usb1="400078FB" w:usb2="00000000" w:usb3="00000000" w:csb0="0000009F" w:csb1="00000000"/>
   </w:font>
   <w:font w:name="MS Gothic">
     <w:altName w:val="ＭＳ ゴシック"/>
@@ -8445,41 +8450,41 @@
     <w:charset w:val="80"/>
     <w:family w:val="modern"/>
     <w:pitch w:val="fixed"/>
-    <w:sig w:usb0="E00002FF" w:usb1="6AC7FDFB" w:usb2="00000012" w:usb3="00000000" w:csb0="0002009F" w:csb1="00000000"/>
+    <w:sig w:usb0="E00002FF" w:usb1="6AC7FDFB" w:usb2="08000012" w:usb3="00000000" w:csb0="0002009F" w:csb1="00000000"/>
   </w:font>
   <w:font w:name="Segoe UI Symbol">
     <w:panose1 w:val="020B0502040204020203"/>
     <w:charset w:val="00"/>
     <w:family w:val="swiss"/>
     <w:pitch w:val="variable"/>
-    <w:sig w:usb0="8000006F" w:usb1="1200FBEF" w:usb2="0064C000" w:usb3="00000000" w:csb0="00000001" w:csb1="00000000"/>
+    <w:sig w:usb0="800001E3" w:usb1="1200FFEF" w:usb2="00040000" w:usb3="00000000" w:csb0="00000001" w:csb1="00000000"/>
   </w:font>
   <w:font w:name="Cambria Math">
     <w:panose1 w:val="02040503050406030204"/>
     <w:charset w:val="00"/>
     <w:family w:val="roman"/>
     <w:pitch w:val="variable"/>
-    <w:sig w:usb0="E00002FF" w:usb1="420024FF" w:usb2="00000000" w:usb3="00000000" w:csb0="0000019F" w:csb1="00000000"/>
+    <w:sig w:usb0="E00006FF" w:usb1="420024FF" w:usb2="02000000" w:usb3="00000000" w:csb0="0000019F" w:csb1="00000000"/>
   </w:font>
   <w:font w:name="Cambria">
     <w:panose1 w:val="02040503050406030204"/>
     <w:charset w:val="00"/>
     <w:family w:val="roman"/>
     <w:pitch w:val="variable"/>
-    <w:sig w:usb0="E00002FF" w:usb1="400004FF" w:usb2="00000000" w:usb3="00000000" w:csb0="0000019F" w:csb1="00000000"/>
+    <w:sig w:usb0="E00006FF" w:usb1="420024FF" w:usb2="02000000" w:usb3="00000000" w:csb0="0000019F" w:csb1="00000000"/>
   </w:font>
   <w:font w:name="Calibri Light">
     <w:panose1 w:val="020F0302020204030204"/>
     <w:charset w:val="00"/>
     <w:family w:val="swiss"/>
     <w:pitch w:val="variable"/>
-    <w:sig w:usb0="A00002EF" w:usb1="4000207B" w:usb2="00000000" w:usb3="00000000" w:csb0="0000019F" w:csb1="00000000"/>
+    <w:sig w:usb0="E4002EFF" w:usb1="C200247B" w:usb2="00000009" w:usb3="00000000" w:csb0="000001FF" w:csb1="00000000"/>
   </w:font>
 </w:fonts>
 </file>
 
 <file path=word/glossary/settings.xml><?xml version="1.0" encoding="utf-8"?>
-<w:settings xmlns:mc="http://schemas.openxmlformats.org/markup-compatibility/2006" xmlns:o="urn:schemas-microsoft-com:office:office" xmlns:r="http://schemas.openxmlformats.org/officeDocument/2006/relationships" xmlns:m="http://schemas.openxmlformats.org/officeDocument/2006/math" xmlns:v="urn:schemas-microsoft-com:vml" xmlns:w10="urn:schemas-microsoft-com:office:word" xmlns:w="http://schemas.openxmlformats.org/wordprocessingml/2006/main" xmlns:w14="http://schemas.microsoft.com/office/word/2010/wordml" xmlns:w15="http://schemas.microsoft.com/office/word/2012/wordml" xmlns:sl="http://schemas.openxmlformats.org/schemaLibrary/2006/main" mc:Ignorable="w14 w15">
+<w:settings xmlns:mc="http://schemas.openxmlformats.org/markup-compatibility/2006" xmlns:o="urn:schemas-microsoft-com:office:office" xmlns:r="http://schemas.openxmlformats.org/officeDocument/2006/relationships" xmlns:m="http://schemas.openxmlformats.org/officeDocument/2006/math" xmlns:v="urn:schemas-microsoft-com:vml" xmlns:w10="urn:schemas-microsoft-com:office:word" xmlns:w="http://schemas.openxmlformats.org/wordprocessingml/2006/main" xmlns:w14="http://schemas.microsoft.com/office/word/2010/wordml" xmlns:w15="http://schemas.microsoft.com/office/word/2012/wordml" xmlns:w16cex="http://schemas.microsoft.com/office/word/2018/wordml/cex" xmlns:w16cid="http://schemas.microsoft.com/office/word/2016/wordml/cid" xmlns:w16="http://schemas.microsoft.com/office/word/2018/wordml" xmlns:w16du="http://schemas.microsoft.com/office/word/2023/wordml/word16du" xmlns:w16sdtdh="http://schemas.microsoft.com/office/word/2020/wordml/sdtdatahash" xmlns:w16se="http://schemas.microsoft.com/office/word/2015/wordml/symex" xmlns:sl="http://schemas.openxmlformats.org/schemaLibrary/2006/main" mc:Ignorable="w14 w15 w16se w16cid w16 w16cex w16sdtdh w16du">
   <w:view w:val="normal"/>
   <w:defaultTabStop w:val="708"/>
   <w:hyphenationZone w:val="425"/>
@@ -8490,9 +8495,11 @@
     <w:compatSetting w:name="overrideTableStyleFontSizeAndJustification" w:uri="http://schemas.microsoft.com/office/word" w:val="1"/>
     <w:compatSetting w:name="enableOpenTypeFeatures" w:uri="http://schemas.microsoft.com/office/word" w:val="1"/>
     <w:compatSetting w:name="doNotFlipMirrorIndents" w:uri="http://schemas.microsoft.com/office/word" w:val="1"/>
+    <w:compatSetting w:name="useWord2013TrackBottomHyphenation" w:uri="http://schemas.microsoft.com/office/word" w:val="1"/>
   </w:compat>
   <w:rsids>
     <w:rsidRoot w:val="00EC322C"/>
+    <w:rsid w:val="00041326"/>
     <w:rsid w:val="00267637"/>
     <w:rsid w:val="002A3224"/>
     <w:rsid w:val="003269D3"/>
@@ -8505,6 +8512,7 @@
     <w:rsid w:val="00DD3508"/>
     <w:rsid w:val="00DD59DB"/>
     <w:rsid w:val="00EC322C"/>
+    <w:rsid w:val="00EC598F"/>
     <w:rsid w:val="00F211F8"/>
   </w:rsids>
   <m:mathPr>
@@ -8528,7 +8536,7 @@
 </file>
 
 <file path=word/glossary/styles.xml><?xml version="1.0" encoding="utf-8"?>
-<w:styles xmlns:mc="http://schemas.openxmlformats.org/markup-compatibility/2006" xmlns:r="http://schemas.openxmlformats.org/officeDocument/2006/relationships" xmlns:w="http://schemas.openxmlformats.org/wordprocessingml/2006/main" xmlns:w14="http://schemas.microsoft.com/office/word/2010/wordml" xmlns:w15="http://schemas.microsoft.com/office/word/2012/wordml" mc:Ignorable="w14 w15">
+<w:styles xmlns:mc="http://schemas.openxmlformats.org/markup-compatibility/2006" xmlns:r="http://schemas.openxmlformats.org/officeDocument/2006/relationships" xmlns:w="http://schemas.openxmlformats.org/wordprocessingml/2006/main" xmlns:w14="http://schemas.microsoft.com/office/word/2010/wordml" xmlns:w15="http://schemas.microsoft.com/office/word/2012/wordml" xmlns:w16cex="http://schemas.microsoft.com/office/word/2018/wordml/cex" xmlns:w16cid="http://schemas.microsoft.com/office/word/2016/wordml/cid" xmlns:w16="http://schemas.microsoft.com/office/word/2018/wordml" xmlns:w16du="http://schemas.microsoft.com/office/word/2023/wordml/word16du" xmlns:w16sdtdh="http://schemas.microsoft.com/office/word/2020/wordml/sdtdatahash" xmlns:w16se="http://schemas.microsoft.com/office/word/2015/wordml/symex" mc:Ignorable="w14 w15 w16se w16cid w16 w16cex w16sdtdh w16du">
   <w:docDefaults>
     <w:rPrDefault>
       <w:rPr>
@@ -8544,7 +8552,7 @@
       </w:pPr>
     </w:pPrDefault>
   </w:docDefaults>
-  <w:latentStyles w:defLockedState="0" w:defUIPriority="99" w:defSemiHidden="0" w:defUnhideWhenUsed="0" w:defQFormat="0" w:count="371">
+  <w:latentStyles w:defLockedState="0" w:defUIPriority="99" w:defSemiHidden="0" w:defUnhideWhenUsed="0" w:defQFormat="0" w:count="376">
     <w:lsdException w:name="Normal" w:uiPriority="0" w:qFormat="1"/>
     <w:lsdException w:name="heading 1" w:uiPriority="9" w:qFormat="1"/>
     <w:lsdException w:name="heading 2" w:semiHidden="1" w:uiPriority="9" w:unhideWhenUsed="1" w:qFormat="1"/>
@@ -8916,6 +8924,11 @@
     <w:lsdException w:name="List Table 5 Dark Accent 6" w:uiPriority="50"/>
     <w:lsdException w:name="List Table 6 Colorful Accent 6" w:uiPriority="51"/>
     <w:lsdException w:name="List Table 7 Colorful Accent 6" w:uiPriority="52"/>
+    <w:lsdException w:name="Mention" w:semiHidden="1" w:unhideWhenUsed="1"/>
+    <w:lsdException w:name="Smart Hyperlink" w:semiHidden="1" w:unhideWhenUsed="1"/>
+    <w:lsdException w:name="Hashtag" w:semiHidden="1" w:unhideWhenUsed="1"/>
+    <w:lsdException w:name="Unresolved Mention" w:semiHidden="1" w:unhideWhenUsed="1"/>
+    <w:lsdException w:name="Smart Link" w:semiHidden="1" w:unhideWhenUsed="1"/>
   </w:latentStyles>
   <w:style w:type="paragraph" w:default="1" w:styleId="Normal">
     <w:name w:val="Normal"/>
@@ -8966,7 +8979,7 @@
 </file>
 
 <file path=word/glossary/webSettings.xml><?xml version="1.0" encoding="utf-8"?>
-<w:webSettings xmlns:mc="http://schemas.openxmlformats.org/markup-compatibility/2006" xmlns:r="http://schemas.openxmlformats.org/officeDocument/2006/relationships" xmlns:w="http://schemas.openxmlformats.org/wordprocessingml/2006/main" xmlns:w14="http://schemas.microsoft.com/office/word/2010/wordml" xmlns:w15="http://schemas.microsoft.com/office/word/2012/wordml" mc:Ignorable="w14 w15">
+<w:webSettings xmlns:mc="http://schemas.openxmlformats.org/markup-compatibility/2006" xmlns:r="http://schemas.openxmlformats.org/officeDocument/2006/relationships" xmlns:w="http://schemas.openxmlformats.org/wordprocessingml/2006/main" xmlns:w14="http://schemas.microsoft.com/office/word/2010/wordml" xmlns:w15="http://schemas.microsoft.com/office/word/2012/wordml" xmlns:w16cex="http://schemas.microsoft.com/office/word/2018/wordml/cex" xmlns:w16cid="http://schemas.microsoft.com/office/word/2016/wordml/cid" xmlns:w16="http://schemas.microsoft.com/office/word/2018/wordml" xmlns:w16du="http://schemas.microsoft.com/office/word/2023/wordml/word16du" xmlns:w16sdtdh="http://schemas.microsoft.com/office/word/2020/wordml/sdtdatahash" xmlns:w16se="http://schemas.microsoft.com/office/word/2015/wordml/symex" mc:Ignorable="w14 w15 w16se w16cid w16 w16cex w16sdtdh w16du">
   <w:optimizeForBrowser/>
   <w:allowPNG/>
 </w:webSettings>
@@ -9258,21 +9271,10 @@
 </file>
 
 <file path=customXml/item1.xml><?xml version="1.0" encoding="utf-8"?>
-<?mso-contentType ?>
-<FormTemplates xmlns="http://schemas.microsoft.com/sharepoint/v3/contenttype/forms">
-  <Display>DocumentLibraryForm</Display>
-  <Edit>DocumentLibraryForm</Edit>
-  <New>DocumentLibraryForm</New>
-</FormTemplates>
+<b:Sources xmlns:b="http://schemas.openxmlformats.org/officeDocument/2006/bibliography" xmlns="http://schemas.openxmlformats.org/officeDocument/2006/bibliography" SelectedStyle="\APA.XSL" StyleName="APA"/>
 </file>
 
 <file path=customXml/item2.xml><?xml version="1.0" encoding="utf-8"?>
-<p:properties xmlns:p="http://schemas.microsoft.com/office/2006/metadata/properties" xmlns:xsi="http://www.w3.org/2001/XMLSchema-instance" xmlns:pc="http://schemas.microsoft.com/office/infopath/2007/PartnerControls">
-  <documentManagement/>
-</p:properties>
-</file>
-
-<file path=customXml/item3.xml><?xml version="1.0" encoding="utf-8"?>
 <ct:contentTypeSchema xmlns:ct="http://schemas.microsoft.com/office/2006/metadata/contentType" xmlns:ma="http://schemas.microsoft.com/office/2006/metadata/properties/metaAttributes" ct:_="" ma:_="" ma:contentTypeName="Document" ma:contentTypeID="0x01010045DF602D94D0394887D22C4EABCE7C20" ma:contentTypeVersion="1" ma:contentTypeDescription="Create a new document." ma:contentTypeScope="" ma:versionID="e1544652818a8e1a45c3a34c6bb9fdc4">
   <xsd:schema xmlns:xsd="http://www.w3.org/2001/XMLSchema" xmlns:xs="http://www.w3.org/2001/XMLSchema" xmlns:p="http://schemas.microsoft.com/office/2006/metadata/properties" xmlns:ns3="e4ae6007-644b-492d-a5c1-b08fa57c5d12" targetNamespace="http://schemas.microsoft.com/office/2006/metadata/properties" ma:root="true" ma:fieldsID="00ffc15c3778df65acfd7a6bb114c0df" ns3:_="">
     <xsd:import namespace="e4ae6007-644b-492d-a5c1-b08fa57c5d12"/>
@@ -9412,28 +9414,30 @@
 </ct:contentTypeSchema>
 </file>
 
+<file path=customXml/item3.xml><?xml version="1.0" encoding="utf-8"?>
+<p:properties xmlns:p="http://schemas.microsoft.com/office/2006/metadata/properties" xmlns:xsi="http://www.w3.org/2001/XMLSchema-instance" xmlns:pc="http://schemas.microsoft.com/office/infopath/2007/PartnerControls">
+  <documentManagement/>
+</p:properties>
+</file>
+
 <file path=customXml/item4.xml><?xml version="1.0" encoding="utf-8"?>
-<b:Sources xmlns:b="http://schemas.openxmlformats.org/officeDocument/2006/bibliography" xmlns="http://schemas.openxmlformats.org/officeDocument/2006/bibliography" SelectedStyle="\APA.XSL" StyleName="APA"/>
+<?mso-contentType ?>
+<FormTemplates xmlns="http://schemas.microsoft.com/sharepoint/v3/contenttype/forms">
+  <Display>DocumentLibraryForm</Display>
+  <Edit>DocumentLibraryForm</Edit>
+  <New>DocumentLibraryForm</New>
+</FormTemplates>
 </file>
 
 <file path=customXml/itemProps1.xml><?xml version="1.0" encoding="utf-8"?>
-<ds:datastoreItem xmlns:ds="http://schemas.openxmlformats.org/officeDocument/2006/customXml" ds:itemID="{D4035C88-77F0-4282-880E-991642F0A299}">
+<ds:datastoreItem xmlns:ds="http://schemas.openxmlformats.org/officeDocument/2006/customXml" ds:itemID="{C53C96A6-365D-4596-8932-4680CBE9738B}">
   <ds:schemaRefs>
-    <ds:schemaRef ds:uri="http://schemas.microsoft.com/sharepoint/v3/contenttype/forms"/>
+    <ds:schemaRef ds:uri="http://schemas.openxmlformats.org/officeDocument/2006/bibliography"/>
   </ds:schemaRefs>
 </ds:datastoreItem>
 </file>
 
 <file path=customXml/itemProps2.xml><?xml version="1.0" encoding="utf-8"?>
-<ds:datastoreItem xmlns:ds="http://schemas.openxmlformats.org/officeDocument/2006/customXml" ds:itemID="{7692FB04-C093-44A8-8950-665843A2DDB1}">
-  <ds:schemaRefs>
-    <ds:schemaRef ds:uri="http://schemas.microsoft.com/office/2006/metadata/properties"/>
-    <ds:schemaRef ds:uri="http://schemas.microsoft.com/office/infopath/2007/PartnerControls"/>
-  </ds:schemaRefs>
-</ds:datastoreItem>
-</file>
-
-<file path=customXml/itemProps3.xml><?xml version="1.0" encoding="utf-8"?>
 <ds:datastoreItem xmlns:ds="http://schemas.openxmlformats.org/officeDocument/2006/customXml" ds:itemID="{E6DAA1EE-8843-447A-BFC4-6E9E65A3C66B}">
   <ds:schemaRefs>
     <ds:schemaRef ds:uri="http://schemas.microsoft.com/office/2006/metadata/contentType"/>
@@ -9451,10 +9455,19 @@
 </ds:datastoreItem>
 </file>
 
+<file path=customXml/itemProps3.xml><?xml version="1.0" encoding="utf-8"?>
+<ds:datastoreItem xmlns:ds="http://schemas.openxmlformats.org/officeDocument/2006/customXml" ds:itemID="{7692FB04-C093-44A8-8950-665843A2DDB1}">
+  <ds:schemaRefs>
+    <ds:schemaRef ds:uri="http://schemas.microsoft.com/office/2006/metadata/properties"/>
+    <ds:schemaRef ds:uri="http://schemas.microsoft.com/office/infopath/2007/PartnerControls"/>
+  </ds:schemaRefs>
+</ds:datastoreItem>
+</file>
+
 <file path=customXml/itemProps4.xml><?xml version="1.0" encoding="utf-8"?>
-<ds:datastoreItem xmlns:ds="http://schemas.openxmlformats.org/officeDocument/2006/customXml" ds:itemID="{C53C96A6-365D-4596-8932-4680CBE9738B}">
+<ds:datastoreItem xmlns:ds="http://schemas.openxmlformats.org/officeDocument/2006/customXml" ds:itemID="{D4035C88-77F0-4282-880E-991642F0A299}">
   <ds:schemaRefs>
-    <ds:schemaRef ds:uri="http://schemas.openxmlformats.org/officeDocument/2006/bibliography"/>
+    <ds:schemaRef ds:uri="http://schemas.microsoft.com/sharepoint/v3/contenttype/forms"/>
   </ds:schemaRefs>
 </ds:datastoreItem>
 </file>
</xml_diff>